<commit_message>
Remise a niveau des puces de numerotaions des chapitre
Remise a niveau des puces de numerotaions des chapitre
</commit_message>
<xml_diff>
--- a/Word/PPE 1 FFF LUCAS CUOCO.docx
+++ b/Word/PPE 1 FFF LUCAS CUOCO.docx
@@ -134,6 +134,7 @@
           <w:pPr>
             <w:pStyle w:val="TM1"/>
             <w:tabs>
+              <w:tab w:val="left" w:pos="480"/>
               <w:tab w:val="right" w:leader="dot" w:pos="9062"/>
             </w:tabs>
             <w:rPr>
@@ -153,12 +154,29 @@
           <w:r>
             <w:fldChar w:fldCharType="separate"/>
           </w:r>
-          <w:hyperlink w:anchor="_Toc503873474" w:history="1">
+          <w:hyperlink w:anchor="_Toc503876013" w:history="1">
             <w:r>
               <w:rPr>
                 <w:rStyle w:val="Lienhypertexte"/>
                 <w:noProof/>
               </w:rPr>
+              <w:t>1.</w:t>
+            </w:r>
+            <w:r>
+              <w:rPr>
+                <w:rFonts w:eastAsiaTheme="minorEastAsia"/>
+                <w:noProof/>
+                <w:sz w:val="24"/>
+                <w:szCs w:val="24"/>
+                <w:lang w:eastAsia="fr-FR"/>
+              </w:rPr>
+              <w:tab/>
+            </w:r>
+            <w:r>
+              <w:rPr>
+                <w:rStyle w:val="Lienhypertexte"/>
+                <w:noProof/>
+              </w:rPr>
               <w:t>Rappel du cahier de Charges</w:t>
             </w:r>
             <w:r>
@@ -180,7 +198,7 @@
                 <w:noProof/>
                 <w:webHidden/>
               </w:rPr>
-              <w:instrText xml:space="preserve"> PAGEREF _Toc503873474 \h </w:instrText>
+              <w:instrText xml:space="preserve"> PAGEREF _Toc503876013 \h </w:instrText>
             </w:r>
             <w:r>
               <w:rPr>
@@ -226,13 +244,13 @@
               <w:lang w:eastAsia="fr-FR"/>
             </w:rPr>
           </w:pPr>
-          <w:hyperlink w:anchor="_Toc503873475" w:history="1">
+          <w:hyperlink w:anchor="_Toc503876014" w:history="1">
             <w:r>
               <w:rPr>
                 <w:rStyle w:val="Lienhypertexte"/>
                 <w:noProof/>
               </w:rPr>
-              <w:t>1.</w:t>
+              <w:t>2.</w:t>
             </w:r>
             <w:r>
               <w:rPr>
@@ -270,7 +288,7 @@
                 <w:noProof/>
                 <w:webHidden/>
               </w:rPr>
-              <w:instrText xml:space="preserve"> PAGEREF _Toc503873475 \h </w:instrText>
+              <w:instrText xml:space="preserve"> PAGEREF _Toc503876014 \h </w:instrText>
             </w:r>
             <w:r>
               <w:rPr>
@@ -316,13 +334,13 @@
               <w:lang w:eastAsia="fr-FR"/>
             </w:rPr>
           </w:pPr>
-          <w:hyperlink w:anchor="_Toc503873476" w:history="1">
+          <w:hyperlink w:anchor="_Toc503876015" w:history="1">
             <w:r>
               <w:rPr>
                 <w:rStyle w:val="Lienhypertexte"/>
                 <w:noProof/>
               </w:rPr>
-              <w:t>2.</w:t>
+              <w:t>3.</w:t>
             </w:r>
             <w:r>
               <w:rPr>
@@ -360,7 +378,7 @@
                 <w:noProof/>
                 <w:webHidden/>
               </w:rPr>
-              <w:instrText xml:space="preserve"> PAGEREF _Toc503873476 \h </w:instrText>
+              <w:instrText xml:space="preserve"> PAGEREF _Toc503876015 \h </w:instrText>
             </w:r>
             <w:r>
               <w:rPr>
@@ -406,13 +424,13 @@
               <w:lang w:eastAsia="fr-FR"/>
             </w:rPr>
           </w:pPr>
-          <w:hyperlink w:anchor="_Toc503873477" w:history="1">
+          <w:hyperlink w:anchor="_Toc503876016" w:history="1">
             <w:r>
               <w:rPr>
                 <w:rStyle w:val="Lienhypertexte"/>
                 <w:noProof/>
               </w:rPr>
-              <w:t>3.</w:t>
+              <w:t>4.</w:t>
             </w:r>
             <w:r>
               <w:rPr>
@@ -450,7 +468,7 @@
                 <w:noProof/>
                 <w:webHidden/>
               </w:rPr>
-              <w:instrText xml:space="preserve"> PAGEREF _Toc503873477 \h </w:instrText>
+              <w:instrText xml:space="preserve"> PAGEREF _Toc503876016 \h </w:instrText>
             </w:r>
             <w:r>
               <w:rPr>
@@ -496,13 +514,13 @@
               <w:lang w:eastAsia="fr-FR"/>
             </w:rPr>
           </w:pPr>
-          <w:hyperlink w:anchor="_Toc503873478" w:history="1">
+          <w:hyperlink w:anchor="_Toc503876017" w:history="1">
             <w:r>
               <w:rPr>
                 <w:rStyle w:val="Lienhypertexte"/>
                 <w:noProof/>
               </w:rPr>
-              <w:t>4.</w:t>
+              <w:t>5.</w:t>
             </w:r>
             <w:r>
               <w:rPr>
@@ -540,7 +558,7 @@
                 <w:noProof/>
                 <w:webHidden/>
               </w:rPr>
-              <w:instrText xml:space="preserve"> PAGEREF _Toc503873478 \h </w:instrText>
+              <w:instrText xml:space="preserve"> PAGEREF _Toc503876017 \h </w:instrText>
             </w:r>
             <w:r>
               <w:rPr>
@@ -586,13 +604,13 @@
               <w:lang w:eastAsia="fr-FR"/>
             </w:rPr>
           </w:pPr>
-          <w:hyperlink w:anchor="_Toc503873479" w:history="1">
+          <w:hyperlink w:anchor="_Toc503876018" w:history="1">
             <w:r>
               <w:rPr>
                 <w:rStyle w:val="Lienhypertexte"/>
                 <w:noProof/>
               </w:rPr>
-              <w:t>5.</w:t>
+              <w:t>6.</w:t>
             </w:r>
             <w:r>
               <w:rPr>
@@ -630,7 +648,7 @@
                 <w:noProof/>
                 <w:webHidden/>
               </w:rPr>
-              <w:instrText xml:space="preserve"> PAGEREF _Toc503873479 \h </w:instrText>
+              <w:instrText xml:space="preserve"> PAGEREF _Toc503876018 \h </w:instrText>
             </w:r>
             <w:r>
               <w:rPr>
@@ -676,13 +694,13 @@
               <w:lang w:eastAsia="fr-FR"/>
             </w:rPr>
           </w:pPr>
-          <w:hyperlink w:anchor="_Toc503873480" w:history="1">
+          <w:hyperlink w:anchor="_Toc503876019" w:history="1">
             <w:r>
               <w:rPr>
                 <w:rStyle w:val="Lienhypertexte"/>
                 <w:noProof/>
               </w:rPr>
-              <w:t>6.</w:t>
+              <w:t>7.</w:t>
             </w:r>
             <w:r>
               <w:rPr>
@@ -720,7 +738,7 @@
                 <w:noProof/>
                 <w:webHidden/>
               </w:rPr>
-              <w:instrText xml:space="preserve"> PAGEREF _Toc503873480 \h </w:instrText>
+              <w:instrText xml:space="preserve"> PAGEREF _Toc503876019 \h </w:instrText>
             </w:r>
             <w:r>
               <w:rPr>
@@ -766,13 +784,13 @@
               <w:lang w:eastAsia="fr-FR"/>
             </w:rPr>
           </w:pPr>
-          <w:hyperlink w:anchor="_Toc503873481" w:history="1">
+          <w:hyperlink w:anchor="_Toc503876020" w:history="1">
             <w:r>
               <w:rPr>
                 <w:rStyle w:val="Lienhypertexte"/>
                 <w:noProof/>
               </w:rPr>
-              <w:t>7.</w:t>
+              <w:t>8.</w:t>
             </w:r>
             <w:r>
               <w:rPr>
@@ -810,7 +828,7 @@
                 <w:noProof/>
                 <w:webHidden/>
               </w:rPr>
-              <w:instrText xml:space="preserve"> PAGEREF _Toc503873481 \h </w:instrText>
+              <w:instrText xml:space="preserve"> PAGEREF _Toc503876020 \h </w:instrText>
             </w:r>
             <w:r>
               <w:rPr>
@@ -856,7 +874,7 @@
               <w:lang w:eastAsia="fr-FR"/>
             </w:rPr>
           </w:pPr>
-          <w:hyperlink w:anchor="_Toc503873482" w:history="1">
+          <w:hyperlink w:anchor="_Toc503876021" w:history="1">
             <w:r>
               <w:rPr>
                 <w:rStyle w:val="Lienhypertexte"/>
@@ -900,7 +918,7 @@
                 <w:noProof/>
                 <w:webHidden/>
               </w:rPr>
-              <w:instrText xml:space="preserve"> PAGEREF _Toc503873482 \h </w:instrText>
+              <w:instrText xml:space="preserve"> PAGEREF _Toc503876021 \h </w:instrText>
             </w:r>
             <w:r>
               <w:rPr>
@@ -946,7 +964,7 @@
               <w:lang w:eastAsia="fr-FR"/>
             </w:rPr>
           </w:pPr>
-          <w:hyperlink w:anchor="_Toc503873483" w:history="1">
+          <w:hyperlink w:anchor="_Toc503876022" w:history="1">
             <w:r>
               <w:rPr>
                 <w:rStyle w:val="Lienhypertexte"/>
@@ -990,7 +1008,7 @@
                 <w:noProof/>
                 <w:webHidden/>
               </w:rPr>
-              <w:instrText xml:space="preserve"> PAGEREF _Toc503873483 \h </w:instrText>
+              <w:instrText xml:space="preserve"> PAGEREF _Toc503876022 \h </w:instrText>
             </w:r>
             <w:r>
               <w:rPr>
@@ -1036,7 +1054,7 @@
               <w:lang w:eastAsia="fr-FR"/>
             </w:rPr>
           </w:pPr>
-          <w:hyperlink w:anchor="_Toc503873484" w:history="1">
+          <w:hyperlink w:anchor="_Toc503876023" w:history="1">
             <w:r>
               <w:rPr>
                 <w:rStyle w:val="Lienhypertexte"/>
@@ -1080,7 +1098,7 @@
                 <w:noProof/>
                 <w:webHidden/>
               </w:rPr>
-              <w:instrText xml:space="preserve"> PAGEREF _Toc503873484 \h </w:instrText>
+              <w:instrText xml:space="preserve"> PAGEREF _Toc503876023 \h </w:instrText>
             </w:r>
             <w:r>
               <w:rPr>
@@ -1126,7 +1144,7 @@
               <w:lang w:eastAsia="fr-FR"/>
             </w:rPr>
           </w:pPr>
-          <w:hyperlink w:anchor="_Toc503873485" w:history="1">
+          <w:hyperlink w:anchor="_Toc503876024" w:history="1">
             <w:r>
               <w:rPr>
                 <w:rStyle w:val="Lienhypertexte"/>
@@ -1170,7 +1188,7 @@
                 <w:noProof/>
                 <w:webHidden/>
               </w:rPr>
-              <w:instrText xml:space="preserve"> PAGEREF _Toc503873485 \h </w:instrText>
+              <w:instrText xml:space="preserve"> PAGEREF _Toc503876024 \h </w:instrText>
             </w:r>
             <w:r>
               <w:rPr>
@@ -1216,7 +1234,7 @@
               <w:lang w:eastAsia="fr-FR"/>
             </w:rPr>
           </w:pPr>
-          <w:hyperlink w:anchor="_Toc503873486" w:history="1">
+          <w:hyperlink w:anchor="_Toc503876025" w:history="1">
             <w:r>
               <w:rPr>
                 <w:rStyle w:val="Lienhypertexte"/>
@@ -1260,7 +1278,7 @@
                 <w:noProof/>
                 <w:webHidden/>
               </w:rPr>
-              <w:instrText xml:space="preserve"> PAGEREF _Toc503873486 \h </w:instrText>
+              <w:instrText xml:space="preserve"> PAGEREF _Toc503876025 \h </w:instrText>
             </w:r>
             <w:r>
               <w:rPr>
@@ -1306,7 +1324,7 @@
               <w:lang w:eastAsia="fr-FR"/>
             </w:rPr>
           </w:pPr>
-          <w:hyperlink w:anchor="_Toc503873487" w:history="1">
+          <w:hyperlink w:anchor="_Toc503876026" w:history="1">
             <w:r>
               <w:rPr>
                 <w:rStyle w:val="Lienhypertexte"/>
@@ -1350,7 +1368,7 @@
                 <w:noProof/>
                 <w:webHidden/>
               </w:rPr>
-              <w:instrText xml:space="preserve"> PAGEREF _Toc503873487 \h </w:instrText>
+              <w:instrText xml:space="preserve"> PAGEREF _Toc503876026 \h </w:instrText>
             </w:r>
             <w:r>
               <w:rPr>
@@ -1395,7 +1413,7 @@
               <w:lang w:eastAsia="fr-FR"/>
             </w:rPr>
           </w:pPr>
-          <w:hyperlink w:anchor="_Toc503873488" w:history="1">
+          <w:hyperlink w:anchor="_Toc503876027" w:history="1">
             <w:r>
               <w:rPr>
                 <w:rStyle w:val="Lienhypertexte"/>
@@ -1422,7 +1440,7 @@
                 <w:noProof/>
                 <w:webHidden/>
               </w:rPr>
-              <w:instrText xml:space="preserve"> PAGEREF _Toc503873488 \h </w:instrText>
+              <w:instrText xml:space="preserve"> PAGEREF _Toc503876027 \h </w:instrText>
             </w:r>
             <w:r>
               <w:rPr>
@@ -1467,7 +1485,7 @@
               <w:lang w:eastAsia="fr-FR"/>
             </w:rPr>
           </w:pPr>
-          <w:hyperlink w:anchor="_Toc503873489" w:history="1">
+          <w:hyperlink w:anchor="_Toc503876028" w:history="1">
             <w:r>
               <w:rPr>
                 <w:rStyle w:val="Lienhypertexte"/>
@@ -1494,7 +1512,7 @@
                 <w:noProof/>
                 <w:webHidden/>
               </w:rPr>
-              <w:instrText xml:space="preserve"> PAGEREF _Toc503873489 \h </w:instrText>
+              <w:instrText xml:space="preserve"> PAGEREF _Toc503876028 \h </w:instrText>
             </w:r>
             <w:r>
               <w:rPr>
@@ -1539,7 +1557,7 @@
               <w:lang w:eastAsia="fr-FR"/>
             </w:rPr>
           </w:pPr>
-          <w:hyperlink w:anchor="_Toc503873490" w:history="1">
+          <w:hyperlink w:anchor="_Toc503876029" w:history="1">
             <w:r>
               <w:rPr>
                 <w:rStyle w:val="Lienhypertexte"/>
@@ -1566,7 +1584,7 @@
                 <w:noProof/>
                 <w:webHidden/>
               </w:rPr>
-              <w:instrText xml:space="preserve"> PAGEREF _Toc503873490 \h </w:instrText>
+              <w:instrText xml:space="preserve"> PAGEREF _Toc503876029 \h </w:instrText>
             </w:r>
             <w:r>
               <w:rPr>
@@ -1611,7 +1629,7 @@
               <w:lang w:eastAsia="fr-FR"/>
             </w:rPr>
           </w:pPr>
-          <w:hyperlink w:anchor="_Toc503873491" w:history="1">
+          <w:hyperlink w:anchor="_Toc503876030" w:history="1">
             <w:r>
               <w:rPr>
                 <w:rStyle w:val="Lienhypertexte"/>
@@ -1638,7 +1656,7 @@
                 <w:noProof/>
                 <w:webHidden/>
               </w:rPr>
-              <w:instrText xml:space="preserve"> PAGEREF _Toc503873491 \h </w:instrText>
+              <w:instrText xml:space="preserve"> PAGEREF _Toc503876030 \h </w:instrText>
             </w:r>
             <w:r>
               <w:rPr>
@@ -1683,7 +1701,7 @@
               <w:lang w:eastAsia="fr-FR"/>
             </w:rPr>
           </w:pPr>
-          <w:hyperlink w:anchor="_Toc503873492" w:history="1">
+          <w:hyperlink w:anchor="_Toc503876031" w:history="1">
             <w:r>
               <w:rPr>
                 <w:rStyle w:val="Lienhypertexte"/>
@@ -1710,7 +1728,7 @@
                 <w:noProof/>
                 <w:webHidden/>
               </w:rPr>
-              <w:instrText xml:space="preserve"> PAGEREF _Toc503873492 \h </w:instrText>
+              <w:instrText xml:space="preserve"> PAGEREF _Toc503876031 \h </w:instrText>
             </w:r>
             <w:r>
               <w:rPr>
@@ -1755,7 +1773,7 @@
               <w:lang w:eastAsia="fr-FR"/>
             </w:rPr>
           </w:pPr>
-          <w:hyperlink w:anchor="_Toc503873493" w:history="1">
+          <w:hyperlink w:anchor="_Toc503876032" w:history="1">
             <w:r>
               <w:rPr>
                 <w:rStyle w:val="Lienhypertexte"/>
@@ -1782,7 +1800,7 @@
                 <w:noProof/>
                 <w:webHidden/>
               </w:rPr>
-              <w:instrText xml:space="preserve"> PAGEREF _Toc503873493 \h </w:instrText>
+              <w:instrText xml:space="preserve"> PAGEREF _Toc503876032 \h </w:instrText>
             </w:r>
             <w:r>
               <w:rPr>
@@ -1827,7 +1845,7 @@
               <w:lang w:eastAsia="fr-FR"/>
             </w:rPr>
           </w:pPr>
-          <w:hyperlink w:anchor="_Toc503873494" w:history="1">
+          <w:hyperlink w:anchor="_Toc503876033" w:history="1">
             <w:r>
               <w:rPr>
                 <w:rStyle w:val="Lienhypertexte"/>
@@ -1854,7 +1872,7 @@
                 <w:noProof/>
                 <w:webHidden/>
               </w:rPr>
-              <w:instrText xml:space="preserve"> PAGEREF _Toc503873494 \h </w:instrText>
+              <w:instrText xml:space="preserve"> PAGEREF _Toc503876033 \h </w:instrText>
             </w:r>
             <w:r>
               <w:rPr>
@@ -1900,7 +1918,7 @@
               <w:lang w:eastAsia="fr-FR"/>
             </w:rPr>
           </w:pPr>
-          <w:hyperlink w:anchor="_Toc503873495" w:history="1">
+          <w:hyperlink w:anchor="_Toc503876034" w:history="1">
             <w:r>
               <w:rPr>
                 <w:rStyle w:val="Lienhypertexte"/>
@@ -1944,7 +1962,7 @@
                 <w:noProof/>
                 <w:webHidden/>
               </w:rPr>
-              <w:instrText xml:space="preserve"> PAGEREF _Toc503873495 \h </w:instrText>
+              <w:instrText xml:space="preserve"> PAGEREF _Toc503876034 \h </w:instrText>
             </w:r>
             <w:r>
               <w:rPr>
@@ -1990,13 +2008,13 @@
               <w:lang w:eastAsia="fr-FR"/>
             </w:rPr>
           </w:pPr>
-          <w:hyperlink w:anchor="_Toc503873496" w:history="1">
+          <w:hyperlink w:anchor="_Toc503876035" w:history="1">
             <w:r>
               <w:rPr>
                 <w:rStyle w:val="Lienhypertexte"/>
                 <w:noProof/>
               </w:rPr>
-              <w:t>8.</w:t>
+              <w:t>9.</w:t>
             </w:r>
             <w:r>
               <w:rPr>
@@ -2034,97 +2052,7 @@
                 <w:noProof/>
                 <w:webHidden/>
               </w:rPr>
-              <w:instrText xml:space="preserve"> PAGEREF _Toc503873496 \h </w:instrText>
-            </w:r>
-            <w:r>
-              <w:rPr>
-                <w:noProof/>
-                <w:webHidden/>
-              </w:rPr>
-            </w:r>
-            <w:r>
-              <w:rPr>
-                <w:noProof/>
-                <w:webHidden/>
-              </w:rPr>
-              <w:fldChar w:fldCharType="separate"/>
-            </w:r>
-            <w:r>
-              <w:rPr>
-                <w:noProof/>
-                <w:webHidden/>
-              </w:rPr>
-              <w:t>16</w:t>
-            </w:r>
-            <w:r>
-              <w:rPr>
-                <w:noProof/>
-                <w:webHidden/>
-              </w:rPr>
-              <w:fldChar w:fldCharType="end"/>
-            </w:r>
-          </w:hyperlink>
-        </w:p>
-        <w:p>
-          <w:pPr>
-            <w:pStyle w:val="TM1"/>
-            <w:tabs>
-              <w:tab w:val="left" w:pos="480"/>
-              <w:tab w:val="right" w:leader="dot" w:pos="9062"/>
-            </w:tabs>
-            <w:rPr>
-              <w:rFonts w:eastAsiaTheme="minorEastAsia"/>
-              <w:noProof/>
-              <w:sz w:val="24"/>
-              <w:szCs w:val="24"/>
-              <w:lang w:eastAsia="fr-FR"/>
-            </w:rPr>
-          </w:pPr>
-          <w:hyperlink w:anchor="_Toc503873497" w:history="1">
-            <w:r>
-              <w:rPr>
-                <w:rStyle w:val="Lienhypertexte"/>
-                <w:noProof/>
-              </w:rPr>
-              <w:t>9.</w:t>
-            </w:r>
-            <w:r>
-              <w:rPr>
-                <w:rFonts w:eastAsiaTheme="minorEastAsia"/>
-                <w:noProof/>
-                <w:sz w:val="24"/>
-                <w:szCs w:val="24"/>
-                <w:lang w:eastAsia="fr-FR"/>
-              </w:rPr>
-              <w:tab/>
-            </w:r>
-            <w:r>
-              <w:rPr>
-                <w:rStyle w:val="Lienhypertexte"/>
-                <w:noProof/>
-              </w:rPr>
-              <w:t>Contraintes et difficultés</w:t>
-            </w:r>
-            <w:r>
-              <w:rPr>
-                <w:noProof/>
-                <w:webHidden/>
-              </w:rPr>
-              <w:tab/>
-            </w:r>
-            <w:r>
-              <w:rPr>
-                <w:noProof/>
-                <w:webHidden/>
-              </w:rPr>
-              <w:fldChar w:fldCharType="begin"/>
-            </w:r>
-            <w:r>
-              <w:rPr>
-                <w:noProof/>
-                <w:webHidden/>
-              </w:rPr>
-              <w:instrText xml:space="preserve"> PAGEREF _Toc503873497 \h </w:instrText>
+              <w:instrText xml:space="preserve"> PAGEREF _Toc503876035 \h </w:instrText>
             </w:r>
             <w:r>
               <w:rPr>
@@ -2170,7 +2098,7 @@
               <w:lang w:eastAsia="fr-FR"/>
             </w:rPr>
           </w:pPr>
-          <w:hyperlink w:anchor="_Toc503873498" w:history="1">
+          <w:hyperlink w:anchor="_Toc503876036" w:history="1">
             <w:r>
               <w:rPr>
                 <w:rStyle w:val="Lienhypertexte"/>
@@ -2193,7 +2121,7 @@
                 <w:rStyle w:val="Lienhypertexte"/>
                 <w:noProof/>
               </w:rPr>
-              <w:t>Impact du service</w:t>
+              <w:t>Contraintes et difficultés</w:t>
             </w:r>
             <w:r>
               <w:rPr>
@@ -2214,7 +2142,7 @@
                 <w:noProof/>
                 <w:webHidden/>
               </w:rPr>
-              <w:instrText xml:space="preserve"> PAGEREF _Toc503873498 \h </w:instrText>
+              <w:instrText xml:space="preserve"> PAGEREF _Toc503876036 \h </w:instrText>
             </w:r>
             <w:r>
               <w:rPr>
@@ -2260,7 +2188,7 @@
               <w:lang w:eastAsia="fr-FR"/>
             </w:rPr>
           </w:pPr>
-          <w:hyperlink w:anchor="_Toc503873499" w:history="1">
+          <w:hyperlink w:anchor="_Toc503876037" w:history="1">
             <w:r>
               <w:rPr>
                 <w:rStyle w:val="Lienhypertexte"/>
@@ -2283,7 +2211,7 @@
                 <w:rStyle w:val="Lienhypertexte"/>
                 <w:noProof/>
               </w:rPr>
-              <w:t>Acquis personnels</w:t>
+              <w:t>Impact du service</w:t>
             </w:r>
             <w:r>
               <w:rPr>
@@ -2304,7 +2232,7 @@
                 <w:noProof/>
                 <w:webHidden/>
               </w:rPr>
-              <w:instrText xml:space="preserve"> PAGEREF _Toc503873499 \h </w:instrText>
+              <w:instrText xml:space="preserve"> PAGEREF _Toc503876037 \h </w:instrText>
             </w:r>
             <w:r>
               <w:rPr>
@@ -2324,7 +2252,7 @@
                 <w:noProof/>
                 <w:webHidden/>
               </w:rPr>
-              <w:t>17</w:t>
+              <w:t>16</w:t>
             </w:r>
             <w:r>
               <w:rPr>
@@ -2350,7 +2278,7 @@
               <w:lang w:eastAsia="fr-FR"/>
             </w:rPr>
           </w:pPr>
-          <w:hyperlink w:anchor="_Toc503873500" w:history="1">
+          <w:hyperlink w:anchor="_Toc503876038" w:history="1">
             <w:r>
               <w:rPr>
                 <w:rStyle w:val="Lienhypertexte"/>
@@ -2373,6 +2301,96 @@
                 <w:rStyle w:val="Lienhypertexte"/>
                 <w:noProof/>
               </w:rPr>
+              <w:t>Acquis personnels</w:t>
+            </w:r>
+            <w:r>
+              <w:rPr>
+                <w:noProof/>
+                <w:webHidden/>
+              </w:rPr>
+              <w:tab/>
+            </w:r>
+            <w:r>
+              <w:rPr>
+                <w:noProof/>
+                <w:webHidden/>
+              </w:rPr>
+              <w:fldChar w:fldCharType="begin"/>
+            </w:r>
+            <w:r>
+              <w:rPr>
+                <w:noProof/>
+                <w:webHidden/>
+              </w:rPr>
+              <w:instrText xml:space="preserve"> PAGEREF _Toc503876038 \h </w:instrText>
+            </w:r>
+            <w:r>
+              <w:rPr>
+                <w:noProof/>
+                <w:webHidden/>
+              </w:rPr>
+            </w:r>
+            <w:r>
+              <w:rPr>
+                <w:noProof/>
+                <w:webHidden/>
+              </w:rPr>
+              <w:fldChar w:fldCharType="separate"/>
+            </w:r>
+            <w:r>
+              <w:rPr>
+                <w:noProof/>
+                <w:webHidden/>
+              </w:rPr>
+              <w:t>17</w:t>
+            </w:r>
+            <w:r>
+              <w:rPr>
+                <w:noProof/>
+                <w:webHidden/>
+              </w:rPr>
+              <w:fldChar w:fldCharType="end"/>
+            </w:r>
+          </w:hyperlink>
+        </w:p>
+        <w:p>
+          <w:pPr>
+            <w:pStyle w:val="TM1"/>
+            <w:tabs>
+              <w:tab w:val="left" w:pos="720"/>
+              <w:tab w:val="right" w:leader="dot" w:pos="9062"/>
+            </w:tabs>
+            <w:rPr>
+              <w:rFonts w:eastAsiaTheme="minorEastAsia"/>
+              <w:noProof/>
+              <w:sz w:val="24"/>
+              <w:szCs w:val="24"/>
+              <w:lang w:eastAsia="fr-FR"/>
+            </w:rPr>
+          </w:pPr>
+          <w:hyperlink w:anchor="_Toc503876039" w:history="1">
+            <w:r>
+              <w:rPr>
+                <w:rStyle w:val="Lienhypertexte"/>
+                <w:noProof/>
+              </w:rPr>
+              <w:t>13.</w:t>
+            </w:r>
+            <w:r>
+              <w:rPr>
+                <w:rFonts w:eastAsiaTheme="minorEastAsia"/>
+                <w:noProof/>
+                <w:sz w:val="24"/>
+                <w:szCs w:val="24"/>
+                <w:lang w:eastAsia="fr-FR"/>
+              </w:rPr>
+              <w:tab/>
+            </w:r>
+            <w:r>
+              <w:rPr>
+                <w:rStyle w:val="Lienhypertexte"/>
+                <w:noProof/>
+              </w:rPr>
               <w:t>Analyse critique(A FAIRE)</w:t>
             </w:r>
             <w:r>
@@ -2394,7 +2412,7 @@
                 <w:noProof/>
                 <w:webHidden/>
               </w:rPr>
-              <w:instrText xml:space="preserve"> PAGEREF _Toc503873500 \h </w:instrText>
+              <w:instrText xml:space="preserve"> PAGEREF _Toc503876039 \h </w:instrText>
             </w:r>
             <w:r>
               <w:rPr>
@@ -2450,8 +2468,12 @@
     <w:p>
       <w:pPr>
         <w:pStyle w:val="Titre1"/>
-      </w:pPr>
-      <w:bookmarkStart w:id="0" w:name="_Toc503873474"/>
+        <w:numPr>
+          <w:ilvl w:val="0"/>
+          <w:numId w:val="28"/>
+        </w:numPr>
+      </w:pPr>
+      <w:bookmarkStart w:id="0" w:name="_Toc503876013"/>
       <w:r>
         <w:t>Rappel du cahier de Charges</w:t>
       </w:r>
@@ -2477,10 +2499,10 @@
         <w:pStyle w:val="Titre1"/>
         <w:numPr>
           <w:ilvl w:val="0"/>
-          <w:numId w:val="17"/>
+          <w:numId w:val="28"/>
         </w:numPr>
       </w:pPr>
-      <w:bookmarkStart w:id="1" w:name="_Toc503873475"/>
+      <w:bookmarkStart w:id="1" w:name="_Toc503876014"/>
       <w:r>
         <w:t>Analyse des besoins</w:t>
       </w:r>
@@ -2548,10 +2570,10 @@
         <w:pStyle w:val="Titre1"/>
         <w:numPr>
           <w:ilvl w:val="0"/>
-          <w:numId w:val="17"/>
+          <w:numId w:val="28"/>
         </w:numPr>
       </w:pPr>
-      <w:bookmarkStart w:id="2" w:name="_Toc503873476"/>
+      <w:bookmarkStart w:id="2" w:name="_Toc503876015"/>
       <w:r>
         <w:t xml:space="preserve">Technologies et </w:t>
       </w:r>
@@ -2673,10 +2695,10 @@
         <w:pStyle w:val="Titre1"/>
         <w:numPr>
           <w:ilvl w:val="0"/>
-          <w:numId w:val="17"/>
+          <w:numId w:val="28"/>
         </w:numPr>
       </w:pPr>
-      <w:bookmarkStart w:id="3" w:name="_Toc503873477"/>
+      <w:bookmarkStart w:id="3" w:name="_Toc503876016"/>
       <w:r>
         <w:t>Création du dictionnaire de donnés</w:t>
       </w:r>
@@ -3399,10 +3421,10 @@
         <w:pStyle w:val="Titre1"/>
         <w:numPr>
           <w:ilvl w:val="0"/>
-          <w:numId w:val="17"/>
+          <w:numId w:val="28"/>
         </w:numPr>
       </w:pPr>
-      <w:bookmarkStart w:id="4" w:name="_Toc503873478"/>
+      <w:bookmarkStart w:id="4" w:name="_Toc503876017"/>
       <w:r>
         <w:t>MCD</w:t>
       </w:r>
@@ -3426,10 +3448,10 @@
         <w:pStyle w:val="Titre1"/>
         <w:numPr>
           <w:ilvl w:val="0"/>
-          <w:numId w:val="17"/>
+          <w:numId w:val="28"/>
         </w:numPr>
       </w:pPr>
-      <w:bookmarkStart w:id="5" w:name="_Toc503873479"/>
+      <w:bookmarkStart w:id="5" w:name="_Toc503876018"/>
       <w:r>
         <w:rPr>
           <w:noProof/>
@@ -3513,10 +3535,10 @@
         <w:pStyle w:val="Titre1"/>
         <w:numPr>
           <w:ilvl w:val="0"/>
-          <w:numId w:val="17"/>
+          <w:numId w:val="28"/>
         </w:numPr>
       </w:pPr>
-      <w:bookmarkStart w:id="6" w:name="_Toc503873480"/>
+      <w:bookmarkStart w:id="6" w:name="_Toc503876019"/>
       <w:r>
         <w:t xml:space="preserve">Détermination des </w:t>
       </w:r>
@@ -3635,10 +3657,10 @@
         <w:pStyle w:val="Titre1"/>
         <w:numPr>
           <w:ilvl w:val="0"/>
-          <w:numId w:val="17"/>
+          <w:numId w:val="28"/>
         </w:numPr>
       </w:pPr>
-      <w:bookmarkStart w:id="7" w:name="_Toc503873481"/>
+      <w:bookmarkStart w:id="7" w:name="_Toc503876020"/>
       <w:r>
         <w:t>D</w:t>
       </w:r>
@@ -3658,7 +3680,7 @@
           <w:numId w:val="17"/>
         </w:numPr>
       </w:pPr>
-      <w:bookmarkStart w:id="8" w:name="_Toc503873482"/>
+      <w:bookmarkStart w:id="8" w:name="_Toc503876021"/>
       <w:r>
         <w:t>Le Schémas Mental</w:t>
       </w:r>
@@ -3775,7 +3797,7 @@
           <w:numId w:val="17"/>
         </w:numPr>
       </w:pPr>
-      <w:bookmarkStart w:id="9" w:name="_Toc503873483"/>
+      <w:bookmarkStart w:id="9" w:name="_Toc503876022"/>
       <w:r>
         <w:t>M</w:t>
       </w:r>
@@ -4710,7 +4732,7 @@
           <w:numId w:val="17"/>
         </w:numPr>
       </w:pPr>
-      <w:bookmarkStart w:id="10" w:name="_Toc503873484"/>
+      <w:bookmarkStart w:id="10" w:name="_Toc503876023"/>
       <w:r>
         <w:t>Préparation de l’espace de travail</w:t>
       </w:r>
@@ -4874,7 +4896,7 @@
           <w:numId w:val="17"/>
         </w:numPr>
       </w:pPr>
-      <w:bookmarkStart w:id="11" w:name="_Toc503873485"/>
+      <w:bookmarkStart w:id="11" w:name="_Toc503876024"/>
       <w:r>
         <w:lastRenderedPageBreak/>
         <w:t>Création des méthodes</w:t>
@@ -5189,7 +5211,7 @@
           <w:numId w:val="17"/>
         </w:numPr>
       </w:pPr>
-      <w:bookmarkStart w:id="12" w:name="_Toc503873486"/>
+      <w:bookmarkStart w:id="12" w:name="_Toc503876025"/>
       <w:r>
         <w:t>Tests Unitaires</w:t>
       </w:r>
@@ -5386,7 +5408,7 @@
           <w:numId w:val="17"/>
         </w:numPr>
       </w:pPr>
-      <w:bookmarkStart w:id="13" w:name="_Toc503873487"/>
+      <w:bookmarkStart w:id="13" w:name="_Toc503876026"/>
       <w:r>
         <w:t>Création de L’IHM</w:t>
       </w:r>
@@ -5397,7 +5419,7 @@
       <w:pPr>
         <w:pStyle w:val="Titre2"/>
       </w:pPr>
-      <w:bookmarkStart w:id="14" w:name="_Toc503873488"/>
+      <w:bookmarkStart w:id="14" w:name="_Toc503876027"/>
       <w:r>
         <w:t>Les différentes vues sont :</w:t>
       </w:r>
@@ -5408,7 +5430,7 @@
       <w:pPr>
         <w:pStyle w:val="Titre2"/>
       </w:pPr>
-      <w:bookmarkStart w:id="15" w:name="_Toc503873489"/>
+      <w:bookmarkStart w:id="15" w:name="_Toc503876028"/>
       <w:r>
         <w:t>La vue de connexion(connexion-view.</w:t>
       </w:r>
@@ -5490,7 +5512,7 @@
       <w:pPr>
         <w:pStyle w:val="Titre2"/>
       </w:pPr>
-      <w:bookmarkStart w:id="16" w:name="_Toc503873490"/>
+      <w:bookmarkStart w:id="16" w:name="_Toc503876029"/>
       <w:r>
         <w:t xml:space="preserve">La </w:t>
       </w:r>
@@ -5561,7 +5583,7 @@
       <w:pPr>
         <w:pStyle w:val="Titre2"/>
       </w:pPr>
-      <w:bookmarkStart w:id="17" w:name="_Toc503873491"/>
+      <w:bookmarkStart w:id="17" w:name="_Toc503876030"/>
       <w:r>
         <w:t xml:space="preserve">La vue de </w:t>
       </w:r>
@@ -5624,7 +5646,7 @@
       <w:pPr>
         <w:pStyle w:val="Titre2"/>
       </w:pPr>
-      <w:bookmarkStart w:id="18" w:name="_Toc503873492"/>
+      <w:bookmarkStart w:id="18" w:name="_Toc503876031"/>
       <w:r>
         <w:t>La</w:t>
       </w:r>
@@ -5699,7 +5721,7 @@
       <w:pPr>
         <w:pStyle w:val="Titre2"/>
       </w:pPr>
-      <w:bookmarkStart w:id="19" w:name="_Toc503873493"/>
+      <w:bookmarkStart w:id="19" w:name="_Toc503876032"/>
       <w:r>
         <w:t xml:space="preserve">La vue de </w:t>
       </w:r>
@@ -5780,7 +5802,7 @@
       <w:pPr>
         <w:pStyle w:val="Titre2"/>
       </w:pPr>
-      <w:bookmarkStart w:id="20" w:name="_Toc503873494"/>
+      <w:bookmarkStart w:id="20" w:name="_Toc503876033"/>
       <w:r>
         <w:t>L</w:t>
       </w:r>
@@ -5847,7 +5869,7 @@
           <w:numId w:val="17"/>
         </w:numPr>
       </w:pPr>
-      <w:bookmarkStart w:id="21" w:name="_Toc503873495"/>
+      <w:bookmarkStart w:id="21" w:name="_Toc503876034"/>
       <w:r>
         <w:t>G</w:t>
       </w:r>
@@ -5924,8 +5946,6 @@
       <w:r>
         <w:t xml:space="preserve"> </w:t>
       </w:r>
-      <w:bookmarkStart w:id="22" w:name="_GoBack"/>
-      <w:bookmarkEnd w:id="22"/>
       <w:r>
         <w:t>utilisé</w:t>
       </w:r>
@@ -6005,10 +6025,10 @@
         <w:pStyle w:val="Titre1"/>
         <w:numPr>
           <w:ilvl w:val="0"/>
-          <w:numId w:val="22"/>
+          <w:numId w:val="28"/>
         </w:numPr>
       </w:pPr>
-      <w:bookmarkStart w:id="23" w:name="_Toc503873496"/>
+      <w:bookmarkStart w:id="22" w:name="_Toc503876035"/>
       <w:r>
         <w:lastRenderedPageBreak/>
         <w:t>Situa</w:t>
@@ -6016,7 +6036,7 @@
       <w:r>
         <w:t>tion professionnelle vécue</w:t>
       </w:r>
-      <w:bookmarkEnd w:id="23"/>
+      <w:bookmarkEnd w:id="22"/>
     </w:p>
     <w:p/>
     <w:p>
@@ -6128,14 +6148,14 @@
         <w:pStyle w:val="Titre1"/>
         <w:numPr>
           <w:ilvl w:val="0"/>
-          <w:numId w:val="22"/>
+          <w:numId w:val="28"/>
         </w:numPr>
       </w:pPr>
-      <w:bookmarkStart w:id="24" w:name="_Toc503873497"/>
+      <w:bookmarkStart w:id="23" w:name="_Toc503876036"/>
       <w:r>
         <w:t>Contraintes et difficultés</w:t>
       </w:r>
-      <w:bookmarkEnd w:id="24"/>
+      <w:bookmarkEnd w:id="23"/>
     </w:p>
     <w:p/>
     <w:p>
@@ -6252,14 +6272,14 @@
         <w:pStyle w:val="Titre1"/>
         <w:numPr>
           <w:ilvl w:val="0"/>
-          <w:numId w:val="22"/>
+          <w:numId w:val="28"/>
         </w:numPr>
       </w:pPr>
-      <w:bookmarkStart w:id="25" w:name="_Toc503873498"/>
+      <w:bookmarkStart w:id="24" w:name="_Toc503876037"/>
       <w:r>
         <w:t>Impact du service</w:t>
       </w:r>
-      <w:bookmarkEnd w:id="25"/>
+      <w:bookmarkEnd w:id="24"/>
     </w:p>
     <w:p>
       <w:r>
@@ -6448,14 +6468,14 @@
         <w:pStyle w:val="Titre1"/>
         <w:numPr>
           <w:ilvl w:val="0"/>
-          <w:numId w:val="22"/>
+          <w:numId w:val="28"/>
         </w:numPr>
       </w:pPr>
-      <w:bookmarkStart w:id="26" w:name="_Toc503873499"/>
+      <w:bookmarkStart w:id="25" w:name="_Toc503876038"/>
       <w:r>
         <w:t>Acquis personnels</w:t>
       </w:r>
-      <w:bookmarkEnd w:id="26"/>
+      <w:bookmarkEnd w:id="25"/>
     </w:p>
     <w:p/>
     <w:p>
@@ -6579,12 +6599,17 @@
         <w:pStyle w:val="Titre1"/>
         <w:numPr>
           <w:ilvl w:val="0"/>
-          <w:numId w:val="22"/>
+          <w:numId w:val="28"/>
         </w:numPr>
       </w:pPr>
-      <w:bookmarkStart w:id="27" w:name="_Toc503873500"/>
-      <w:r>
-        <w:t xml:space="preserve">Analyse </w:t>
+      <w:bookmarkStart w:id="26" w:name="_Toc503876039"/>
+      <w:r>
+        <w:t>Anal</w:t>
+      </w:r>
+      <w:bookmarkStart w:id="27" w:name="_GoBack"/>
+      <w:bookmarkEnd w:id="27"/>
+      <w:r>
+        <w:t xml:space="preserve">yse </w:t>
       </w:r>
       <w:proofErr w:type="gramStart"/>
       <w:r>
@@ -6600,7 +6625,7 @@
       <w:r>
         <w:t>FAIRE)</w:t>
       </w:r>
-      <w:bookmarkEnd w:id="27"/>
+      <w:bookmarkEnd w:id="26"/>
     </w:p>
     <w:sectPr>
       <w:footerReference w:type="even" r:id="rId23"/>
@@ -6710,7 +6735,7 @@
         <w:rStyle w:val="Numrodepage"/>
         <w:noProof/>
       </w:rPr>
-      <w:t>15</w:t>
+      <w:t>17</w:t>
     </w:r>
     <w:r>
       <w:rPr>
@@ -7215,6 +7240,92 @@
     </w:lvl>
   </w:abstractNum>
   <w:abstractNum w:abstractNumId="4">
+    <w:nsid w:val="12840B6E"/>
+    <w:multiLevelType w:val="hybridMultilevel"/>
+    <w:tmpl w:val="5DE22722"/>
+    <w:lvl w:ilvl="0" w:tplc="040C000F">
+      <w:start w:val="1"/>
+      <w:numFmt w:val="decimal"/>
+      <w:lvlText w:val="%1."/>
+      <w:lvlJc w:val="left"/>
+      <w:pPr>
+        <w:ind w:left="1080" w:hanging="360"/>
+      </w:pPr>
+    </w:lvl>
+    <w:lvl w:ilvl="1" w:tplc="040C0019" w:tentative="1">
+      <w:start w:val="1"/>
+      <w:numFmt w:val="lowerLetter"/>
+      <w:lvlText w:val="%2."/>
+      <w:lvlJc w:val="left"/>
+      <w:pPr>
+        <w:ind w:left="1800" w:hanging="360"/>
+      </w:pPr>
+    </w:lvl>
+    <w:lvl w:ilvl="2" w:tplc="040C001B" w:tentative="1">
+      <w:start w:val="1"/>
+      <w:numFmt w:val="lowerRoman"/>
+      <w:lvlText w:val="%3."/>
+      <w:lvlJc w:val="right"/>
+      <w:pPr>
+        <w:ind w:left="2520" w:hanging="180"/>
+      </w:pPr>
+    </w:lvl>
+    <w:lvl w:ilvl="3" w:tplc="040C000F" w:tentative="1">
+      <w:start w:val="1"/>
+      <w:numFmt w:val="decimal"/>
+      <w:lvlText w:val="%4."/>
+      <w:lvlJc w:val="left"/>
+      <w:pPr>
+        <w:ind w:left="3240" w:hanging="360"/>
+      </w:pPr>
+    </w:lvl>
+    <w:lvl w:ilvl="4" w:tplc="040C0019" w:tentative="1">
+      <w:start w:val="1"/>
+      <w:numFmt w:val="lowerLetter"/>
+      <w:lvlText w:val="%5."/>
+      <w:lvlJc w:val="left"/>
+      <w:pPr>
+        <w:ind w:left="3960" w:hanging="360"/>
+      </w:pPr>
+    </w:lvl>
+    <w:lvl w:ilvl="5" w:tplc="040C001B" w:tentative="1">
+      <w:start w:val="1"/>
+      <w:numFmt w:val="lowerRoman"/>
+      <w:lvlText w:val="%6."/>
+      <w:lvlJc w:val="right"/>
+      <w:pPr>
+        <w:ind w:left="4680" w:hanging="180"/>
+      </w:pPr>
+    </w:lvl>
+    <w:lvl w:ilvl="6" w:tplc="040C000F" w:tentative="1">
+      <w:start w:val="1"/>
+      <w:numFmt w:val="decimal"/>
+      <w:lvlText w:val="%7."/>
+      <w:lvlJc w:val="left"/>
+      <w:pPr>
+        <w:ind w:left="5400" w:hanging="360"/>
+      </w:pPr>
+    </w:lvl>
+    <w:lvl w:ilvl="7" w:tplc="040C0019" w:tentative="1">
+      <w:start w:val="1"/>
+      <w:numFmt w:val="lowerLetter"/>
+      <w:lvlText w:val="%8."/>
+      <w:lvlJc w:val="left"/>
+      <w:pPr>
+        <w:ind w:left="6120" w:hanging="360"/>
+      </w:pPr>
+    </w:lvl>
+    <w:lvl w:ilvl="8" w:tplc="040C001B" w:tentative="1">
+      <w:start w:val="1"/>
+      <w:numFmt w:val="lowerRoman"/>
+      <w:lvlText w:val="%9."/>
+      <w:lvlJc w:val="right"/>
+      <w:pPr>
+        <w:ind w:left="6840" w:hanging="180"/>
+      </w:pPr>
+    </w:lvl>
+  </w:abstractNum>
+  <w:abstractNum w:abstractNumId="5">
     <w:nsid w:val="16DB0B33"/>
     <w:multiLevelType w:val="hybridMultilevel"/>
     <w:tmpl w:val="C75231BA"/>
@@ -7303,7 +7414,7 @@
       </w:pPr>
     </w:lvl>
   </w:abstractNum>
-  <w:abstractNum w:abstractNumId="5">
+  <w:abstractNum w:abstractNumId="6">
     <w:nsid w:val="1E526500"/>
     <w:multiLevelType w:val="hybridMultilevel"/>
     <w:tmpl w:val="D794E84C"/>
@@ -7392,7 +7503,7 @@
       </w:pPr>
     </w:lvl>
   </w:abstractNum>
-  <w:abstractNum w:abstractNumId="6">
+  <w:abstractNum w:abstractNumId="7">
     <w:nsid w:val="22E863A2"/>
     <w:multiLevelType w:val="hybridMultilevel"/>
     <w:tmpl w:val="158AD702"/>
@@ -7505,7 +7616,7 @@
       </w:rPr>
     </w:lvl>
   </w:abstractNum>
-  <w:abstractNum w:abstractNumId="7">
+  <w:abstractNum w:abstractNumId="8">
     <w:nsid w:val="23774B36"/>
     <w:multiLevelType w:val="hybridMultilevel"/>
     <w:tmpl w:val="305A4D06"/>
@@ -7618,7 +7729,7 @@
       </w:rPr>
     </w:lvl>
   </w:abstractNum>
-  <w:abstractNum w:abstractNumId="8">
+  <w:abstractNum w:abstractNumId="9">
     <w:nsid w:val="2D4432A9"/>
     <w:multiLevelType w:val="hybridMultilevel"/>
     <w:tmpl w:val="BE7639F0"/>
@@ -7704,7 +7815,179 @@
       </w:pPr>
     </w:lvl>
   </w:abstractNum>
-  <w:abstractNum w:abstractNumId="9">
+  <w:abstractNum w:abstractNumId="10">
+    <w:nsid w:val="2E9A1840"/>
+    <w:multiLevelType w:val="hybridMultilevel"/>
+    <w:tmpl w:val="40FEB44C"/>
+    <w:lvl w:ilvl="0" w:tplc="040C000F">
+      <w:start w:val="1"/>
+      <w:numFmt w:val="decimal"/>
+      <w:lvlText w:val="%1."/>
+      <w:lvlJc w:val="left"/>
+      <w:pPr>
+        <w:ind w:left="720" w:hanging="360"/>
+      </w:pPr>
+    </w:lvl>
+    <w:lvl w:ilvl="1" w:tplc="040C0019" w:tentative="1">
+      <w:start w:val="1"/>
+      <w:numFmt w:val="lowerLetter"/>
+      <w:lvlText w:val="%2."/>
+      <w:lvlJc w:val="left"/>
+      <w:pPr>
+        <w:ind w:left="1440" w:hanging="360"/>
+      </w:pPr>
+    </w:lvl>
+    <w:lvl w:ilvl="2" w:tplc="040C001B" w:tentative="1">
+      <w:start w:val="1"/>
+      <w:numFmt w:val="lowerRoman"/>
+      <w:lvlText w:val="%3."/>
+      <w:lvlJc w:val="right"/>
+      <w:pPr>
+        <w:ind w:left="2160" w:hanging="180"/>
+      </w:pPr>
+    </w:lvl>
+    <w:lvl w:ilvl="3" w:tplc="040C000F" w:tentative="1">
+      <w:start w:val="1"/>
+      <w:numFmt w:val="decimal"/>
+      <w:lvlText w:val="%4."/>
+      <w:lvlJc w:val="left"/>
+      <w:pPr>
+        <w:ind w:left="2880" w:hanging="360"/>
+      </w:pPr>
+    </w:lvl>
+    <w:lvl w:ilvl="4" w:tplc="040C0019" w:tentative="1">
+      <w:start w:val="1"/>
+      <w:numFmt w:val="lowerLetter"/>
+      <w:lvlText w:val="%5."/>
+      <w:lvlJc w:val="left"/>
+      <w:pPr>
+        <w:ind w:left="3600" w:hanging="360"/>
+      </w:pPr>
+    </w:lvl>
+    <w:lvl w:ilvl="5" w:tplc="040C001B" w:tentative="1">
+      <w:start w:val="1"/>
+      <w:numFmt w:val="lowerRoman"/>
+      <w:lvlText w:val="%6."/>
+      <w:lvlJc w:val="right"/>
+      <w:pPr>
+        <w:ind w:left="4320" w:hanging="180"/>
+      </w:pPr>
+    </w:lvl>
+    <w:lvl w:ilvl="6" w:tplc="040C000F" w:tentative="1">
+      <w:start w:val="1"/>
+      <w:numFmt w:val="decimal"/>
+      <w:lvlText w:val="%7."/>
+      <w:lvlJc w:val="left"/>
+      <w:pPr>
+        <w:ind w:left="5040" w:hanging="360"/>
+      </w:pPr>
+    </w:lvl>
+    <w:lvl w:ilvl="7" w:tplc="040C0019" w:tentative="1">
+      <w:start w:val="1"/>
+      <w:numFmt w:val="lowerLetter"/>
+      <w:lvlText w:val="%8."/>
+      <w:lvlJc w:val="left"/>
+      <w:pPr>
+        <w:ind w:left="5760" w:hanging="360"/>
+      </w:pPr>
+    </w:lvl>
+    <w:lvl w:ilvl="8" w:tplc="040C001B" w:tentative="1">
+      <w:start w:val="1"/>
+      <w:numFmt w:val="lowerRoman"/>
+      <w:lvlText w:val="%9."/>
+      <w:lvlJc w:val="right"/>
+      <w:pPr>
+        <w:ind w:left="6480" w:hanging="180"/>
+      </w:pPr>
+    </w:lvl>
+  </w:abstractNum>
+  <w:abstractNum w:abstractNumId="11">
+    <w:nsid w:val="36FE6B4A"/>
+    <w:multiLevelType w:val="hybridMultilevel"/>
+    <w:tmpl w:val="8D16EE9C"/>
+    <w:lvl w:ilvl="0" w:tplc="040C000F">
+      <w:start w:val="1"/>
+      <w:numFmt w:val="decimal"/>
+      <w:lvlText w:val="%1."/>
+      <w:lvlJc w:val="left"/>
+      <w:pPr>
+        <w:ind w:left="720" w:hanging="360"/>
+      </w:pPr>
+    </w:lvl>
+    <w:lvl w:ilvl="1" w:tplc="040C0019" w:tentative="1">
+      <w:start w:val="1"/>
+      <w:numFmt w:val="lowerLetter"/>
+      <w:lvlText w:val="%2."/>
+      <w:lvlJc w:val="left"/>
+      <w:pPr>
+        <w:ind w:left="1440" w:hanging="360"/>
+      </w:pPr>
+    </w:lvl>
+    <w:lvl w:ilvl="2" w:tplc="040C001B" w:tentative="1">
+      <w:start w:val="1"/>
+      <w:numFmt w:val="lowerRoman"/>
+      <w:lvlText w:val="%3."/>
+      <w:lvlJc w:val="right"/>
+      <w:pPr>
+        <w:ind w:left="2160" w:hanging="180"/>
+      </w:pPr>
+    </w:lvl>
+    <w:lvl w:ilvl="3" w:tplc="040C000F" w:tentative="1">
+      <w:start w:val="1"/>
+      <w:numFmt w:val="decimal"/>
+      <w:lvlText w:val="%4."/>
+      <w:lvlJc w:val="left"/>
+      <w:pPr>
+        <w:ind w:left="2880" w:hanging="360"/>
+      </w:pPr>
+    </w:lvl>
+    <w:lvl w:ilvl="4" w:tplc="040C0019" w:tentative="1">
+      <w:start w:val="1"/>
+      <w:numFmt w:val="lowerLetter"/>
+      <w:lvlText w:val="%5."/>
+      <w:lvlJc w:val="left"/>
+      <w:pPr>
+        <w:ind w:left="3600" w:hanging="360"/>
+      </w:pPr>
+    </w:lvl>
+    <w:lvl w:ilvl="5" w:tplc="040C001B" w:tentative="1">
+      <w:start w:val="1"/>
+      <w:numFmt w:val="lowerRoman"/>
+      <w:lvlText w:val="%6."/>
+      <w:lvlJc w:val="right"/>
+      <w:pPr>
+        <w:ind w:left="4320" w:hanging="180"/>
+      </w:pPr>
+    </w:lvl>
+    <w:lvl w:ilvl="6" w:tplc="040C000F" w:tentative="1">
+      <w:start w:val="1"/>
+      <w:numFmt w:val="decimal"/>
+      <w:lvlText w:val="%7."/>
+      <w:lvlJc w:val="left"/>
+      <w:pPr>
+        <w:ind w:left="5040" w:hanging="360"/>
+      </w:pPr>
+    </w:lvl>
+    <w:lvl w:ilvl="7" w:tplc="040C0019" w:tentative="1">
+      <w:start w:val="1"/>
+      <w:numFmt w:val="lowerLetter"/>
+      <w:lvlText w:val="%8."/>
+      <w:lvlJc w:val="left"/>
+      <w:pPr>
+        <w:ind w:left="5760" w:hanging="360"/>
+      </w:pPr>
+    </w:lvl>
+    <w:lvl w:ilvl="8" w:tplc="040C001B" w:tentative="1">
+      <w:start w:val="1"/>
+      <w:numFmt w:val="lowerRoman"/>
+      <w:lvlText w:val="%9."/>
+      <w:lvlJc w:val="right"/>
+      <w:pPr>
+        <w:ind w:left="6480" w:hanging="180"/>
+      </w:pPr>
+    </w:lvl>
+  </w:abstractNum>
+  <w:abstractNum w:abstractNumId="12">
     <w:nsid w:val="3E771394"/>
     <w:multiLevelType w:val="hybridMultilevel"/>
     <w:tmpl w:val="F11EB236"/>
@@ -7793,7 +8076,7 @@
       </w:pPr>
     </w:lvl>
   </w:abstractNum>
-  <w:abstractNum w:abstractNumId="10">
+  <w:abstractNum w:abstractNumId="13">
     <w:nsid w:val="40F83DF3"/>
     <w:multiLevelType w:val="hybridMultilevel"/>
     <w:tmpl w:val="9386DE3E"/>
@@ -7906,7 +8189,7 @@
       </w:rPr>
     </w:lvl>
   </w:abstractNum>
-  <w:abstractNum w:abstractNumId="11">
+  <w:abstractNum w:abstractNumId="14">
     <w:nsid w:val="41080E38"/>
     <w:multiLevelType w:val="hybridMultilevel"/>
     <w:tmpl w:val="B456EDBA"/>
@@ -7992,7 +8275,7 @@
       </w:pPr>
     </w:lvl>
   </w:abstractNum>
-  <w:abstractNum w:abstractNumId="12">
+  <w:abstractNum w:abstractNumId="15">
     <w:nsid w:val="47095D40"/>
     <w:multiLevelType w:val="hybridMultilevel"/>
     <w:tmpl w:val="765E8D06"/>
@@ -8105,7 +8388,7 @@
       </w:rPr>
     </w:lvl>
   </w:abstractNum>
-  <w:abstractNum w:abstractNumId="13">
+  <w:abstractNum w:abstractNumId="16">
     <w:nsid w:val="4A3E6551"/>
     <w:multiLevelType w:val="hybridMultilevel"/>
     <w:tmpl w:val="49188384"/>
@@ -8218,7 +8501,7 @@
       </w:rPr>
     </w:lvl>
   </w:abstractNum>
-  <w:abstractNum w:abstractNumId="14">
+  <w:abstractNum w:abstractNumId="17">
     <w:nsid w:val="4B8D1C9B"/>
     <w:multiLevelType w:val="hybridMultilevel"/>
     <w:tmpl w:val="2A0ECF50"/>
@@ -8331,7 +8614,7 @@
       </w:rPr>
     </w:lvl>
   </w:abstractNum>
-  <w:abstractNum w:abstractNumId="15">
+  <w:abstractNum w:abstractNumId="18">
     <w:nsid w:val="4CF40141"/>
     <w:multiLevelType w:val="hybridMultilevel"/>
     <w:tmpl w:val="9830F2E6"/>
@@ -8420,7 +8703,7 @@
       </w:pPr>
     </w:lvl>
   </w:abstractNum>
-  <w:abstractNum w:abstractNumId="16">
+  <w:abstractNum w:abstractNumId="19">
     <w:nsid w:val="4F1A690B"/>
     <w:multiLevelType w:val="hybridMultilevel"/>
     <w:tmpl w:val="0ECABB30"/>
@@ -8509,7 +8792,93 @@
       </w:pPr>
     </w:lvl>
   </w:abstractNum>
-  <w:abstractNum w:abstractNumId="17">
+  <w:abstractNum w:abstractNumId="20">
+    <w:nsid w:val="50C56EA7"/>
+    <w:multiLevelType w:val="hybridMultilevel"/>
+    <w:tmpl w:val="9822F7AE"/>
+    <w:lvl w:ilvl="0" w:tplc="040C000F">
+      <w:start w:val="1"/>
+      <w:numFmt w:val="decimal"/>
+      <w:lvlText w:val="%1."/>
+      <w:lvlJc w:val="left"/>
+      <w:pPr>
+        <w:ind w:left="1080" w:hanging="360"/>
+      </w:pPr>
+    </w:lvl>
+    <w:lvl w:ilvl="1" w:tplc="040C0019" w:tentative="1">
+      <w:start w:val="1"/>
+      <w:numFmt w:val="lowerLetter"/>
+      <w:lvlText w:val="%2."/>
+      <w:lvlJc w:val="left"/>
+      <w:pPr>
+        <w:ind w:left="1800" w:hanging="360"/>
+      </w:pPr>
+    </w:lvl>
+    <w:lvl w:ilvl="2" w:tplc="040C001B" w:tentative="1">
+      <w:start w:val="1"/>
+      <w:numFmt w:val="lowerRoman"/>
+      <w:lvlText w:val="%3."/>
+      <w:lvlJc w:val="right"/>
+      <w:pPr>
+        <w:ind w:left="2520" w:hanging="180"/>
+      </w:pPr>
+    </w:lvl>
+    <w:lvl w:ilvl="3" w:tplc="040C000F" w:tentative="1">
+      <w:start w:val="1"/>
+      <w:numFmt w:val="decimal"/>
+      <w:lvlText w:val="%4."/>
+      <w:lvlJc w:val="left"/>
+      <w:pPr>
+        <w:ind w:left="3240" w:hanging="360"/>
+      </w:pPr>
+    </w:lvl>
+    <w:lvl w:ilvl="4" w:tplc="040C0019" w:tentative="1">
+      <w:start w:val="1"/>
+      <w:numFmt w:val="lowerLetter"/>
+      <w:lvlText w:val="%5."/>
+      <w:lvlJc w:val="left"/>
+      <w:pPr>
+        <w:ind w:left="3960" w:hanging="360"/>
+      </w:pPr>
+    </w:lvl>
+    <w:lvl w:ilvl="5" w:tplc="040C001B" w:tentative="1">
+      <w:start w:val="1"/>
+      <w:numFmt w:val="lowerRoman"/>
+      <w:lvlText w:val="%6."/>
+      <w:lvlJc w:val="right"/>
+      <w:pPr>
+        <w:ind w:left="4680" w:hanging="180"/>
+      </w:pPr>
+    </w:lvl>
+    <w:lvl w:ilvl="6" w:tplc="040C000F" w:tentative="1">
+      <w:start w:val="1"/>
+      <w:numFmt w:val="decimal"/>
+      <w:lvlText w:val="%7."/>
+      <w:lvlJc w:val="left"/>
+      <w:pPr>
+        <w:ind w:left="5400" w:hanging="360"/>
+      </w:pPr>
+    </w:lvl>
+    <w:lvl w:ilvl="7" w:tplc="040C0019" w:tentative="1">
+      <w:start w:val="1"/>
+      <w:numFmt w:val="lowerLetter"/>
+      <w:lvlText w:val="%8."/>
+      <w:lvlJc w:val="left"/>
+      <w:pPr>
+        <w:ind w:left="6120" w:hanging="360"/>
+      </w:pPr>
+    </w:lvl>
+    <w:lvl w:ilvl="8" w:tplc="040C001B" w:tentative="1">
+      <w:start w:val="1"/>
+      <w:numFmt w:val="lowerRoman"/>
+      <w:lvlText w:val="%9."/>
+      <w:lvlJc w:val="right"/>
+      <w:pPr>
+        <w:ind w:left="6840" w:hanging="180"/>
+      </w:pPr>
+    </w:lvl>
+  </w:abstractNum>
+  <w:abstractNum w:abstractNumId="21">
     <w:nsid w:val="530B2342"/>
     <w:multiLevelType w:val="hybridMultilevel"/>
     <w:tmpl w:val="A4DADACC"/>
@@ -8622,7 +8991,7 @@
       </w:rPr>
     </w:lvl>
   </w:abstractNum>
-  <w:abstractNum w:abstractNumId="18">
+  <w:abstractNum w:abstractNumId="22">
     <w:nsid w:val="630A4D33"/>
     <w:multiLevelType w:val="hybridMultilevel"/>
     <w:tmpl w:val="E5E41FA2"/>
@@ -8735,7 +9104,7 @@
       </w:rPr>
     </w:lvl>
   </w:abstractNum>
-  <w:abstractNum w:abstractNumId="19">
+  <w:abstractNum w:abstractNumId="23">
     <w:nsid w:val="636E3F48"/>
     <w:multiLevelType w:val="multilevel"/>
     <w:tmpl w:val="58AAE116"/>
@@ -8821,7 +9190,7 @@
       </w:pPr>
     </w:lvl>
   </w:abstractNum>
-  <w:abstractNum w:abstractNumId="20">
+  <w:abstractNum w:abstractNumId="24">
     <w:nsid w:val="6F642740"/>
     <w:multiLevelType w:val="hybridMultilevel"/>
     <w:tmpl w:val="0BD0852C"/>
@@ -8934,7 +9303,7 @@
       </w:rPr>
     </w:lvl>
   </w:abstractNum>
-  <w:abstractNum w:abstractNumId="21">
+  <w:abstractNum w:abstractNumId="25">
     <w:nsid w:val="6F822F7D"/>
     <w:multiLevelType w:val="hybridMultilevel"/>
     <w:tmpl w:val="37FE9B76"/>
@@ -9023,7 +9392,7 @@
       </w:pPr>
     </w:lvl>
   </w:abstractNum>
-  <w:abstractNum w:abstractNumId="22">
+  <w:abstractNum w:abstractNumId="26">
     <w:nsid w:val="722131A1"/>
     <w:multiLevelType w:val="hybridMultilevel"/>
     <w:tmpl w:val="7B12D318"/>
@@ -9109,7 +9478,7 @@
       </w:pPr>
     </w:lvl>
   </w:abstractNum>
-  <w:abstractNum w:abstractNumId="23">
+  <w:abstractNum w:abstractNumId="27">
     <w:nsid w:val="733C06B3"/>
     <w:multiLevelType w:val="hybridMultilevel"/>
     <w:tmpl w:val="4A78365A"/>
@@ -9222,7 +9591,7 @@
       </w:rPr>
     </w:lvl>
   </w:abstractNum>
-  <w:abstractNum w:abstractNumId="24">
+  <w:abstractNum w:abstractNumId="28">
     <w:nsid w:val="77390B1A"/>
     <w:multiLevelType w:val="hybridMultilevel"/>
     <w:tmpl w:val="E9F606DA"/>
@@ -9311,7 +9680,7 @@
       </w:pPr>
     </w:lvl>
   </w:abstractNum>
-  <w:abstractNum w:abstractNumId="25">
+  <w:abstractNum w:abstractNumId="29">
     <w:nsid w:val="7A96120B"/>
     <w:multiLevelType w:val="hybridMultilevel"/>
     <w:tmpl w:val="B2A60E62"/>
@@ -9424,7 +9793,7 @@
       </w:rPr>
     </w:lvl>
   </w:abstractNum>
-  <w:abstractNum w:abstractNumId="26">
+  <w:abstractNum w:abstractNumId="30">
     <w:nsid w:val="7CD668A9"/>
     <w:multiLevelType w:val="hybridMultilevel"/>
     <w:tmpl w:val="EAB0DFE4"/>
@@ -9538,85 +9907,97 @@
     </w:lvl>
   </w:abstractNum>
   <w:num w:numId="1">
-    <w:abstractNumId w:val="18"/>
+    <w:abstractNumId w:val="22"/>
   </w:num>
   <w:num w:numId="2">
-    <w:abstractNumId w:val="26"/>
+    <w:abstractNumId w:val="30"/>
   </w:num>
   <w:num w:numId="3">
     <w:abstractNumId w:val="1"/>
   </w:num>
   <w:num w:numId="4">
-    <w:abstractNumId w:val="25"/>
+    <w:abstractNumId w:val="29"/>
   </w:num>
   <w:num w:numId="5">
     <w:abstractNumId w:val="0"/>
   </w:num>
   <w:num w:numId="6">
-    <w:abstractNumId w:val="12"/>
+    <w:abstractNumId w:val="15"/>
   </w:num>
   <w:num w:numId="7">
     <w:abstractNumId w:val="3"/>
   </w:num>
   <w:num w:numId="8">
-    <w:abstractNumId w:val="6"/>
+    <w:abstractNumId w:val="7"/>
   </w:num>
   <w:num w:numId="9">
+    <w:abstractNumId w:val="21"/>
+  </w:num>
+  <w:num w:numId="10">
     <w:abstractNumId w:val="17"/>
   </w:num>
-  <w:num w:numId="10">
-    <w:abstractNumId w:val="14"/>
-  </w:num>
   <w:num w:numId="11">
-    <w:abstractNumId w:val="7"/>
+    <w:abstractNumId w:val="8"/>
   </w:num>
   <w:num w:numId="12">
-    <w:abstractNumId w:val="20"/>
+    <w:abstractNumId w:val="24"/>
   </w:num>
   <w:num w:numId="13">
-    <w:abstractNumId w:val="13"/>
+    <w:abstractNumId w:val="16"/>
   </w:num>
   <w:num w:numId="14">
-    <w:abstractNumId w:val="10"/>
+    <w:abstractNumId w:val="13"/>
   </w:num>
   <w:num w:numId="15">
     <w:abstractNumId w:val="2"/>
   </w:num>
   <w:num w:numId="16">
+    <w:abstractNumId w:val="27"/>
+  </w:num>
+  <w:num w:numId="17">
+    <w:abstractNumId w:val="9"/>
+  </w:num>
+  <w:num w:numId="18">
+    <w:abstractNumId w:val="28"/>
+  </w:num>
+  <w:num w:numId="19">
+    <w:abstractNumId w:val="26"/>
+  </w:num>
+  <w:num w:numId="20">
+    <w:abstractNumId w:val="14"/>
+  </w:num>
+  <w:num w:numId="21">
     <w:abstractNumId w:val="23"/>
   </w:num>
-  <w:num w:numId="17">
-    <w:abstractNumId w:val="8"/>
+  <w:num w:numId="22">
+    <w:abstractNumId w:val="6"/>
   </w:num>
-  <w:num w:numId="18">
-    <w:abstractNumId w:val="24"/>
+  <w:num w:numId="23">
+    <w:abstractNumId w:val="25"/>
   </w:num>
-  <w:num w:numId="19">
-    <w:abstractNumId w:val="22"/>
-  </w:num>
-  <w:num w:numId="20">
-    <w:abstractNumId w:val="11"/>
-  </w:num>
-  <w:num w:numId="21">
+  <w:num w:numId="24">
     <w:abstractNumId w:val="19"/>
   </w:num>
-  <w:num w:numId="22">
+  <w:num w:numId="25">
+    <w:abstractNumId w:val="18"/>
+  </w:num>
+  <w:num w:numId="26">
     <w:abstractNumId w:val="5"/>
   </w:num>
-  <w:num w:numId="23">
-    <w:abstractNumId w:val="21"/>
+  <w:num w:numId="27">
+    <w:abstractNumId w:val="12"/>
   </w:num>
-  <w:num w:numId="24">
-    <w:abstractNumId w:val="16"/>
+  <w:num w:numId="28">
+    <w:abstractNumId w:val="10"/>
   </w:num>
-  <w:num w:numId="25">
-    <w:abstractNumId w:val="15"/>
-  </w:num>
-  <w:num w:numId="26">
+  <w:num w:numId="29">
     <w:abstractNumId w:val="4"/>
   </w:num>
-  <w:num w:numId="27">
-    <w:abstractNumId w:val="9"/>
+  <w:num w:numId="30">
+    <w:abstractNumId w:val="20"/>
+  </w:num>
+  <w:num w:numId="31">
+    <w:abstractNumId w:val="11"/>
   </w:num>
 </w:numbering>
 </file>
@@ -10656,7 +11037,7 @@
 </file>
 
 <file path=customXml/itemProps1.xml><?xml version="1.0" encoding="utf-8"?>
-<ds:datastoreItem xmlns:ds="http://schemas.openxmlformats.org/officeDocument/2006/customXml" ds:itemID="{3924CE79-8D59-B447-9426-EC706172961E}">
+<ds:datastoreItem xmlns:ds="http://schemas.openxmlformats.org/officeDocument/2006/customXml" ds:itemID="{FECD6858-5ECF-A140-8345-0FCEF4DA72CA}">
   <ds:schemaRefs>
     <ds:schemaRef ds:uri="http://schemas.openxmlformats.org/officeDocument/2006/bibliography"/>
   </ds:schemaRefs>

</xml_diff>